<commit_message>
Changed example output files using the minimum and maximum field constraints
This work was sponsored by OIP Sensor Systems

Signed-off-by: Bruce Benedictus <brucebenedictus@gmail.com>
Signed-off-by: Thomas Vreys <Thomas.vreys999@gmail.com>
</commit_message>
<xml_diff>
--- a/example/output/example.docx
+++ b/example/output/example.docx
@@ -49,7 +49,6 @@
         <w:tblW w:type="pct" w:w="4958"/>
         <w:tblLook w:firstRow="1" w:lastRow="0" w:firstColumn="0" w:lastColumn="0" w:noHBand="0" w:noVBand="0" w:val="0020"/>
         <w:jc w:val="start"/>
-        <w:tblLayout w:type="fixed"/>
       </w:tblPr>
       <w:tblGrid>
         <w:gridCol w:w="805"/>
@@ -482,7 +481,7 @@
       </w:tr>
     </w:tbl>
     <w:bookmarkEnd w:id="20"/>
-    <w:bookmarkStart w:id="21" w:name="reg0"/>
+    <w:bookmarkStart w:id="22" w:name="reg0"/>
     <w:p>
       <w:pPr>
         <w:pStyle w:val="Heading1"/>
@@ -577,7 +576,6 @@
         <w:tblW w:type="pct" w:w="4863"/>
         <w:tblLook w:firstRow="1" w:lastRow="0" w:firstColumn="0" w:lastColumn="0" w:noHBand="0" w:noVBand="0" w:val="0020"/>
         <w:jc w:val="start"/>
-        <w:tblLayout w:type="fixed"/>
       </w:tblPr>
       <w:tblGrid>
         <w:gridCol w:w="1084"/>
@@ -839,8 +837,50 @@
         </w:tc>
       </w:tr>
     </w:tbl>
+    <w:bookmarkStart w:id="21" w:name="byte0"/>
+    <w:p>
+      <w:pPr>
+        <w:pStyle w:val="Heading2"/>
+      </w:pPr>
+      <w:r>
+        <w:t xml:space="preserve">byte0</w:t>
+      </w:r>
+    </w:p>
+    <w:p>
+      <w:pPr>
+        <w:pStyle w:val="DefinitionTerm"/>
+      </w:pPr>
+      <w:r>
+        <w:t xml:space="preserve">Minimum</w:t>
+      </w:r>
+    </w:p>
+    <w:p>
+      <w:pPr>
+        <w:pStyle w:val="Definition"/>
+      </w:pPr>
+      <w:r>
+        <w:t xml:space="preserve">0x00, dec: 0</w:t>
+      </w:r>
+    </w:p>
+    <w:p>
+      <w:pPr>
+        <w:pStyle w:val="DefinitionTerm"/>
+      </w:pPr>
+      <w:r>
+        <w:t xml:space="preserve">Maximum</w:t>
+      </w:r>
+    </w:p>
+    <w:p>
+      <w:pPr>
+        <w:pStyle w:val="Definition"/>
+      </w:pPr>
+      <w:r>
+        <w:t xml:space="preserve">0x07, dec: 7</w:t>
+      </w:r>
+    </w:p>
     <w:bookmarkEnd w:id="21"/>
-    <w:bookmarkStart w:id="22" w:name="reg1"/>
+    <w:bookmarkEnd w:id="22"/>
+    <w:bookmarkStart w:id="24" w:name="reg1"/>
     <w:p>
       <w:pPr>
         <w:pStyle w:val="Heading1"/>
@@ -927,7 +967,6 @@
         <w:tblW w:type="pct" w:w="4867"/>
         <w:tblLook w:firstRow="1" w:lastRow="0" w:firstColumn="0" w:lastColumn="0" w:noHBand="0" w:noVBand="0" w:val="0020"/>
         <w:jc w:val="start"/>
-        <w:tblLayout w:type="fixed"/>
       </w:tblPr>
       <w:tblGrid>
         <w:gridCol w:w="950"/>
@@ -1039,8 +1078,50 @@
         </w:tc>
       </w:tr>
     </w:tbl>
-    <w:bookmarkEnd w:id="22"/>
-    <w:bookmarkStart w:id="27" w:name="reg2"/>
+    <w:bookmarkStart w:id="23" w:name="field0"/>
+    <w:p>
+      <w:pPr>
+        <w:pStyle w:val="Heading2"/>
+      </w:pPr>
+      <w:r>
+        <w:t xml:space="preserve">field0</w:t>
+      </w:r>
+    </w:p>
+    <w:p>
+      <w:pPr>
+        <w:pStyle w:val="DefinitionTerm"/>
+      </w:pPr>
+      <w:r>
+        <w:t xml:space="preserve">Minimum</w:t>
+      </w:r>
+    </w:p>
+    <w:p>
+      <w:pPr>
+        <w:pStyle w:val="Definition"/>
+      </w:pPr>
+      <w:r>
+        <w:t xml:space="preserve">0x00000004, dec: 4</w:t>
+      </w:r>
+    </w:p>
+    <w:p>
+      <w:pPr>
+        <w:pStyle w:val="DefinitionTerm"/>
+      </w:pPr>
+      <w:r>
+        <w:t xml:space="preserve">Maximum</w:t>
+      </w:r>
+    </w:p>
+    <w:p>
+      <w:pPr>
+        <w:pStyle w:val="Definition"/>
+      </w:pPr>
+      <w:r>
+        <w:t xml:space="preserve">0x00000014, dec: 20</w:t>
+      </w:r>
+    </w:p>
+    <w:bookmarkEnd w:id="23"/>
+    <w:bookmarkEnd w:id="24"/>
+    <w:bookmarkStart w:id="29" w:name="reg2"/>
     <w:p>
       <w:pPr>
         <w:pStyle w:val="Heading1"/>
@@ -1135,7 +1216,6 @@
         <w:tblW w:type="pct" w:w="4875"/>
         <w:tblLook w:firstRow="1" w:lastRow="0" w:firstColumn="0" w:lastColumn="0" w:noHBand="0" w:noVBand="0" w:val="0020"/>
         <w:jc w:val="start"/>
-        <w:tblLayout w:type="fixed"/>
       </w:tblPr>
       <w:tblGrid>
         <w:gridCol w:w="990"/>
@@ -1547,7 +1627,7 @@
         </w:tc>
       </w:tr>
     </w:tbl>
-    <w:bookmarkStart w:id="23" w:name="monkey"/>
+    <w:bookmarkStart w:id="25" w:name="monkey"/>
     <w:p>
       <w:pPr>
         <w:pStyle w:val="Heading2"/>
@@ -1562,7 +1642,6 @@
         <w:tblW w:type="pct" w:w="2847"/>
         <w:tblLook w:firstRow="1" w:lastRow="0" w:firstColumn="0" w:lastColumn="0" w:noHBand="0" w:noVBand="0" w:val="0020"/>
         <w:jc w:val="start"/>
-        <w:tblLayout w:type="fixed"/>
       </w:tblPr>
       <w:tblGrid>
         <w:gridCol w:w="1100"/>
@@ -1721,8 +1800,8 @@
         </w:tc>
       </w:tr>
     </w:tbl>
-    <w:bookmarkEnd w:id="23"/>
-    <w:bookmarkStart w:id="24" w:name="monkey2"/>
+    <w:bookmarkEnd w:id="25"/>
+    <w:bookmarkStart w:id="26" w:name="monkey2"/>
     <w:p>
       <w:pPr>
         <w:pStyle w:val="Heading2"/>
@@ -1737,7 +1816,6 @@
         <w:tblW w:type="pct" w:w="2500"/>
         <w:tblLook w:firstRow="1" w:lastRow="0" w:firstColumn="0" w:lastColumn="0" w:noHBand="0" w:noVBand="0" w:val="0020"/>
         <w:jc w:val="start"/>
-        <w:tblLayout w:type="fixed"/>
       </w:tblPr>
       <w:tblGrid>
         <w:gridCol w:w="1100"/>
@@ -1888,8 +1966,8 @@
         </w:tc>
       </w:tr>
     </w:tbl>
-    <w:bookmarkEnd w:id="24"/>
-    <w:bookmarkStart w:id="25" w:name="monkey3"/>
+    <w:bookmarkEnd w:id="26"/>
+    <w:bookmarkStart w:id="27" w:name="monkey3"/>
     <w:p>
       <w:pPr>
         <w:pStyle w:val="Heading2"/>
@@ -1904,7 +1982,6 @@
         <w:tblW w:type="pct" w:w="2500"/>
         <w:tblLook w:firstRow="1" w:lastRow="0" w:firstColumn="0" w:lastColumn="0" w:noHBand="0" w:noVBand="0" w:val="0020"/>
         <w:jc w:val="start"/>
-        <w:tblLayout w:type="fixed"/>
       </w:tblPr>
       <w:tblGrid>
         <w:gridCol w:w="1100"/>
@@ -2055,8 +2132,8 @@
         </w:tc>
       </w:tr>
     </w:tbl>
-    <w:bookmarkEnd w:id="25"/>
-    <w:bookmarkStart w:id="26" w:name="monkey4"/>
+    <w:bookmarkEnd w:id="27"/>
+    <w:bookmarkStart w:id="28" w:name="monkey4"/>
     <w:p>
       <w:pPr>
         <w:pStyle w:val="Heading2"/>
@@ -2071,7 +2148,6 @@
         <w:tblW w:type="pct" w:w="2500"/>
         <w:tblLook w:firstRow="1" w:lastRow="0" w:firstColumn="0" w:lastColumn="0" w:noHBand="0" w:noVBand="0" w:val="0020"/>
         <w:jc w:val="start"/>
-        <w:tblLayout w:type="fixed"/>
       </w:tblPr>
       <w:tblGrid>
         <w:gridCol w:w="1100"/>
@@ -2222,9 +2298,9 @@
         </w:tc>
       </w:tr>
     </w:tbl>
-    <w:bookmarkEnd w:id="26"/>
-    <w:bookmarkEnd w:id="27"/>
-    <w:bookmarkStart w:id="28" w:name="reg3"/>
+    <w:bookmarkEnd w:id="28"/>
+    <w:bookmarkEnd w:id="29"/>
+    <w:bookmarkStart w:id="30" w:name="reg3"/>
     <w:p>
       <w:pPr>
         <w:pStyle w:val="Heading1"/>
@@ -2319,7 +2395,6 @@
         <w:tblW w:type="pct" w:w="4867"/>
         <w:tblLook w:firstRow="1" w:lastRow="0" w:firstColumn="0" w:lastColumn="0" w:noHBand="0" w:noVBand="0" w:val="0020"/>
         <w:jc w:val="start"/>
-        <w:tblLayout w:type="fixed"/>
       </w:tblPr>
       <w:tblGrid>
         <w:gridCol w:w="950"/>
@@ -2431,8 +2506,8 @@
         </w:tc>
       </w:tr>
     </w:tbl>
-    <w:bookmarkEnd w:id="28"/>
-    <w:bookmarkStart w:id="29" w:name="reg4"/>
+    <w:bookmarkEnd w:id="30"/>
+    <w:bookmarkStart w:id="31" w:name="reg4"/>
     <w:p>
       <w:pPr>
         <w:pStyle w:val="Heading1"/>
@@ -2533,7 +2608,6 @@
         <w:tblW w:type="pct" w:w="3681"/>
         <w:tblLook w:firstRow="1" w:lastRow="0" w:firstColumn="0" w:lastColumn="0" w:noHBand="0" w:noVBand="0" w:val="0020"/>
         <w:jc w:val="start"/>
-        <w:tblLayout w:type="fixed"/>
       </w:tblPr>
       <w:tblGrid>
         <w:gridCol w:w="990"/>
@@ -2641,8 +2715,8 @@
         </w:tc>
       </w:tr>
     </w:tbl>
-    <w:bookmarkEnd w:id="29"/>
-    <w:bookmarkStart w:id="30" w:name="reg5"/>
+    <w:bookmarkEnd w:id="31"/>
+    <w:bookmarkStart w:id="32" w:name="reg5"/>
     <w:p>
       <w:pPr>
         <w:pStyle w:val="Heading1"/>
@@ -2727,7 +2801,6 @@
         <w:tblW w:type="pct" w:w="2778"/>
         <w:tblLook w:firstRow="1" w:lastRow="0" w:firstColumn="0" w:lastColumn="0" w:noHBand="0" w:noVBand="0" w:val="0020"/>
         <w:jc w:val="start"/>
-        <w:tblLayout w:type="fixed"/>
       </w:tblPr>
       <w:tblGrid>
         <w:gridCol w:w="990"/>
@@ -2810,8 +2883,8 @@
         </w:tc>
       </w:tr>
     </w:tbl>
-    <w:bookmarkEnd w:id="30"/>
-    <w:bookmarkStart w:id="31" w:name="reg6"/>
+    <w:bookmarkEnd w:id="32"/>
+    <w:bookmarkStart w:id="33" w:name="reg6"/>
     <w:p>
       <w:pPr>
         <w:pStyle w:val="Heading1"/>
@@ -2890,7 +2963,6 @@
         <w:tblW w:type="pct" w:w="2778"/>
         <w:tblLook w:firstRow="1" w:lastRow="0" w:firstColumn="0" w:lastColumn="0" w:noHBand="0" w:noVBand="0" w:val="0020"/>
         <w:jc w:val="start"/>
-        <w:tblLayout w:type="fixed"/>
       </w:tblPr>
       <w:tblGrid>
         <w:gridCol w:w="990"/>
@@ -2973,8 +3045,8 @@
         </w:tc>
       </w:tr>
     </w:tbl>
-    <w:bookmarkEnd w:id="31"/>
-    <w:bookmarkStart w:id="32" w:name="reg7"/>
+    <w:bookmarkEnd w:id="33"/>
+    <w:bookmarkStart w:id="34" w:name="reg7"/>
     <w:p>
       <w:pPr>
         <w:pStyle w:val="Heading1"/>
@@ -3069,7 +3141,6 @@
         <w:tblW w:type="pct" w:w="4865"/>
         <w:tblLook w:firstRow="1" w:lastRow="0" w:firstColumn="0" w:lastColumn="0" w:noHBand="0" w:noVBand="0" w:val="0020"/>
         <w:jc w:val="start"/>
-        <w:tblLayout w:type="fixed"/>
       </w:tblPr>
       <w:tblGrid>
         <w:gridCol w:w="1070"/>
@@ -3427,8 +3498,8 @@
         </w:tc>
       </w:tr>
     </w:tbl>
-    <w:bookmarkEnd w:id="32"/>
-    <w:bookmarkStart w:id="33" w:name="reg8"/>
+    <w:bookmarkEnd w:id="34"/>
+    <w:bookmarkStart w:id="35" w:name="reg8"/>
     <w:p>
       <w:pPr>
         <w:pStyle w:val="Heading1"/>
@@ -3523,7 +3594,6 @@
         <w:tblW w:type="pct" w:w="3542"/>
         <w:tblLook w:firstRow="1" w:lastRow="0" w:firstColumn="0" w:lastColumn="0" w:noHBand="0" w:noVBand="0" w:val="0020"/>
         <w:jc w:val="start"/>
-        <w:tblLayout w:type="fixed"/>
       </w:tblPr>
       <w:tblGrid>
         <w:gridCol w:w="1100"/>
@@ -3777,7 +3847,7 @@
         </w:tc>
       </w:tr>
     </w:tbl>
-    <w:bookmarkEnd w:id="33"/>
+    <w:bookmarkEnd w:id="35"/>
     <w:sectPr/>
   </w:body>
 </w:document>

</xml_diff>